<commit_message>
Updated the FAT documents
</commit_message>
<xml_diff>
--- a/Bug 1 - FAT.docx
+++ b/Bug 1 - FAT.docx
@@ -203,7 +203,10 @@
               <w:t>12</w:t>
             </w:r>
             <w:r>
-              <w:t>/10/2006</w:t>
+              <w:t>/10/20</w:t>
+            </w:r>
+            <w:r>
+              <w:t>22</w:t>
             </w:r>
           </w:p>
         </w:tc>
@@ -275,7 +278,10 @@
           </w:tcPr>
           <w:p>
             <w:r>
-              <w:t>12/10/2006</w:t>
+              <w:t>12/10/20</w:t>
+            </w:r>
+            <w:r>
+              <w:t>22</w:t>
             </w:r>
           </w:p>
         </w:tc>
@@ -347,7 +353,10 @@
           </w:tcPr>
           <w:p>
             <w:r>
-              <w:t>12/10/2006</w:t>
+              <w:t>12/10/20</w:t>
+            </w:r>
+            <w:r>
+              <w:t>22</w:t>
             </w:r>
           </w:p>
         </w:tc>
@@ -422,7 +431,10 @@
           </w:tcPr>
           <w:p>
             <w:r>
-              <w:t>12/10/2006</w:t>
+              <w:t>12/10/20</w:t>
+            </w:r>
+            <w:r>
+              <w:t>22</w:t>
             </w:r>
           </w:p>
         </w:tc>
@@ -497,7 +509,10 @@
           </w:tcPr>
           <w:p>
             <w:r>
-              <w:t>12/10/2006</w:t>
+              <w:t>12/10/20</w:t>
+            </w:r>
+            <w:r>
+              <w:t>22</w:t>
             </w:r>
           </w:p>
         </w:tc>
@@ -569,7 +584,10 @@
           </w:tcPr>
           <w:p>
             <w:r>
-              <w:t>12/10/2006</w:t>
+              <w:t>12/10/20</w:t>
+            </w:r>
+            <w:r>
+              <w:t>22</w:t>
             </w:r>
           </w:p>
         </w:tc>
@@ -608,6 +626,150 @@
           </w:p>
         </w:tc>
       </w:tr>
+      <w:tr>
+        <w:tc>
+          <w:tcPr>
+            <w:tcW w:w="4175" w:type="dxa"/>
+          </w:tcPr>
+          <w:p>
+            <w:pPr>
+              <w:rPr>
+                <w:rFonts w:ascii="Consolas" w:hAnsi="Consolas" w:cs="Consolas"/>
+                <w:color w:val="24292F"/>
+                <w:sz w:val="18"/>
+                <w:szCs w:val="18"/>
+                <w:shd w:val="clear" w:color="auto" w:fill="FFFFFF"/>
+              </w:rPr>
+            </w:pPr>
+            <w:r>
+              <w:rPr>
+                <w:rFonts w:ascii="Consolas" w:hAnsi="Consolas" w:cs="Consolas"/>
+                <w:color w:val="24292F"/>
+                <w:sz w:val="18"/>
+                <w:szCs w:val="18"/>
+                <w:shd w:val="clear" w:color="auto" w:fill="FFFFFF"/>
+              </w:rPr>
+              <w:t>7b33834942a3d486f7d6543d7c488517fdc94b73</w:t>
+            </w:r>
+          </w:p>
+        </w:tc>
+        <w:tc>
+          <w:tcPr>
+            <w:tcW w:w="1260" w:type="dxa"/>
+          </w:tcPr>
+          <w:p>
+            <w:r>
+              <w:t>16/10/2022</w:t>
+            </w:r>
+          </w:p>
+        </w:tc>
+        <w:tc>
+          <w:tcPr>
+            <w:tcW w:w="1624" w:type="dxa"/>
+          </w:tcPr>
+          <w:p>
+            <w:r>
+              <w:t xml:space="preserve">Toby </w:t>
+            </w:r>
+            <w:proofErr w:type="spellStart"/>
+            <w:r>
+              <w:t>Sriratanakkoul</w:t>
+            </w:r>
+            <w:proofErr w:type="spellEnd"/>
+          </w:p>
+        </w:tc>
+        <w:tc>
+          <w:tcPr>
+            <w:tcW w:w="1797" w:type="dxa"/>
+          </w:tcPr>
+          <w:p>
+            <w:hyperlink r:id="rId14" w:history="1">
+              <w:r>
+                <w:rPr>
+                  <w:rStyle w:val="Hyperlink"/>
+                  <w:rFonts w:ascii="Segoe UI" w:hAnsi="Segoe UI" w:cs="Segoe UI"/>
+                  <w:sz w:val="21"/>
+                  <w:szCs w:val="21"/>
+                  <w:shd w:val="clear" w:color="auto" w:fill="F6F8FA"/>
+                </w:rPr>
+                <w:t>Bug1 FAT Run H7(try again) - True</w:t>
+              </w:r>
+            </w:hyperlink>
+          </w:p>
+        </w:tc>
+      </w:tr>
+      <w:tr>
+        <w:tc>
+          <w:tcPr>
+            <w:tcW w:w="4175" w:type="dxa"/>
+          </w:tcPr>
+          <w:p>
+            <w:pPr>
+              <w:rPr>
+                <w:rFonts w:ascii="Consolas" w:hAnsi="Consolas" w:cs="Consolas"/>
+                <w:color w:val="24292F"/>
+                <w:sz w:val="18"/>
+                <w:szCs w:val="18"/>
+                <w:shd w:val="clear" w:color="auto" w:fill="FFFFFF"/>
+              </w:rPr>
+            </w:pPr>
+            <w:r>
+              <w:rPr>
+                <w:rFonts w:ascii="Consolas" w:hAnsi="Consolas" w:cs="Consolas"/>
+                <w:color w:val="24292F"/>
+                <w:sz w:val="18"/>
+                <w:szCs w:val="18"/>
+                <w:shd w:val="clear" w:color="auto" w:fill="FFFFFF"/>
+              </w:rPr>
+              <w:t>6bd8468dea19d460d07342ab9b1a0b8e15921144</w:t>
+            </w:r>
+          </w:p>
+        </w:tc>
+        <w:tc>
+          <w:tcPr>
+            <w:tcW w:w="1260" w:type="dxa"/>
+          </w:tcPr>
+          <w:p>
+            <w:r>
+              <w:t>16/10/2022</w:t>
+            </w:r>
+          </w:p>
+        </w:tc>
+        <w:tc>
+          <w:tcPr>
+            <w:tcW w:w="1624" w:type="dxa"/>
+          </w:tcPr>
+          <w:p>
+            <w:r>
+              <w:t xml:space="preserve">Toby </w:t>
+            </w:r>
+            <w:proofErr w:type="spellStart"/>
+            <w:r>
+              <w:t>Sriratanakkoul</w:t>
+            </w:r>
+            <w:proofErr w:type="spellEnd"/>
+          </w:p>
+        </w:tc>
+        <w:tc>
+          <w:tcPr>
+            <w:tcW w:w="1797" w:type="dxa"/>
+          </w:tcPr>
+          <w:p>
+            <w:hyperlink r:id="rId15" w:history="1">
+              <w:r>
+                <w:rPr>
+                  <w:rStyle w:val="Hyperlink"/>
+                  <w:rFonts w:ascii="Segoe UI" w:hAnsi="Segoe UI" w:cs="Segoe UI"/>
+                  <w:sz w:val="21"/>
+                  <w:szCs w:val="21"/>
+                  <w:shd w:val="clear" w:color="auto" w:fill="FFFFFF"/>
+                </w:rPr>
+                <w:t>Bug1 FAT Run H8 - True</w:t>
+              </w:r>
+            </w:hyperlink>
+          </w:p>
+        </w:tc>
+      </w:tr>
     </w:tbl>
     <w:p>
       <w:pPr>
@@ -674,6 +836,7 @@
         <w:pStyle w:val="Heading2"/>
       </w:pPr>
       <w:r>
+        <w:lastRenderedPageBreak/>
         <w:t>Test Components</w:t>
       </w:r>
       <w:bookmarkEnd w:id="2"/>
@@ -727,7 +890,6 @@
         <w:pStyle w:val="Heading2"/>
       </w:pPr>
       <w:r>
-        <w:lastRenderedPageBreak/>
         <w:t>Script #: Replicate Bug 1</w:t>
       </w:r>
     </w:p>
@@ -1356,6 +1518,7 @@
           </w:p>
           <w:p>
             <w:r>
+              <w:lastRenderedPageBreak/>
               <w:t xml:space="preserve">Return processing complete </w:t>
             </w:r>
             <w:r>
@@ -1374,6 +1537,7 @@
           </w:tcPr>
           <w:p>
             <w:r>
+              <w:lastRenderedPageBreak/>
               <w:t>P</w:t>
             </w:r>
           </w:p>
@@ -1521,8 +1685,25 @@
           </w:tcPr>
           <w:p>
             <w:r>
-              <w:lastRenderedPageBreak/>
-              <w:t>2/12/06 11:35 am</w:t>
+              <w:t>1</w:t>
+            </w:r>
+            <w:r>
+              <w:t>2</w:t>
+            </w:r>
+            <w:r>
+              <w:t>/1</w:t>
+            </w:r>
+            <w:r>
+              <w:t>0</w:t>
+            </w:r>
+            <w:r>
+              <w:t>/</w:t>
+            </w:r>
+            <w:r>
+              <w:t>22</w:t>
+            </w:r>
+            <w:r>
+              <w:t xml:space="preserve"> </w:t>
             </w:r>
           </w:p>
         </w:tc>
@@ -1568,6 +1749,63 @@
           <w:p>
             <w:r>
               <w:t>Failed</w:t>
+            </w:r>
+          </w:p>
+        </w:tc>
+      </w:tr>
+      <w:tr>
+        <w:tc>
+          <w:tcPr>
+            <w:tcW w:w="1818" w:type="dxa"/>
+          </w:tcPr>
+          <w:p>
+            <w:r>
+              <w:t xml:space="preserve">16/10/22 </w:t>
+            </w:r>
+          </w:p>
+        </w:tc>
+        <w:tc>
+          <w:tcPr>
+            <w:tcW w:w="1530" w:type="dxa"/>
+          </w:tcPr>
+          <w:p>
+            <w:r>
+              <w:t xml:space="preserve">Toby </w:t>
+            </w:r>
+            <w:proofErr w:type="spellStart"/>
+            <w:r>
+              <w:t>Srira</w:t>
+            </w:r>
+            <w:proofErr w:type="spellEnd"/>
+          </w:p>
+        </w:tc>
+        <w:tc>
+          <w:tcPr>
+            <w:tcW w:w="1303" w:type="dxa"/>
+          </w:tcPr>
+          <w:p>
+            <w:r>
+              <w:t>Tsrira01</w:t>
+            </w:r>
+          </w:p>
+        </w:tc>
+        <w:tc>
+          <w:tcPr>
+            <w:tcW w:w="1667" w:type="dxa"/>
+          </w:tcPr>
+          <w:p>
+            <w:r>
+              <w:t>System Cycle 1</w:t>
+            </w:r>
+          </w:p>
+        </w:tc>
+        <w:tc>
+          <w:tcPr>
+            <w:tcW w:w="2430" w:type="dxa"/>
+          </w:tcPr>
+          <w:p>
+            <w:r>
+              <w:t>Passes</w:t>
             </w:r>
           </w:p>
         </w:tc>
@@ -1594,7 +1832,7 @@
                     <pic:cNvPicPr/>
                   </pic:nvPicPr>
                   <pic:blipFill>
-                    <a:blip r:embed="rId14"/>
+                    <a:blip r:embed="rId16"/>
                     <a:stretch>
                       <a:fillRect/>
                     </a:stretch>
@@ -1642,7 +1880,7 @@
                     <pic:cNvPicPr/>
                   </pic:nvPicPr>
                   <pic:blipFill>
-                    <a:blip r:embed="rId15"/>
+                    <a:blip r:embed="rId17"/>
                     <a:stretch>
                       <a:fillRect/>
                     </a:stretch>
@@ -1684,7 +1922,7 @@
                     <pic:cNvPicPr/>
                   </pic:nvPicPr>
                   <pic:blipFill>
-                    <a:blip r:embed="rId16"/>
+                    <a:blip r:embed="rId18"/>
                     <a:stretch>
                       <a:fillRect/>
                     </a:stretch>
@@ -1731,7 +1969,7 @@
                     <pic:cNvPicPr/>
                   </pic:nvPicPr>
                   <pic:blipFill>
-                    <a:blip r:embed="rId17"/>
+                    <a:blip r:embed="rId19"/>
                     <a:stretch>
                       <a:fillRect/>
                     </a:stretch>
@@ -1762,6 +2000,7 @@
         <w:rPr>
           <w:noProof/>
         </w:rPr>
+        <w:lastRenderedPageBreak/>
         <w:drawing>
           <wp:inline distT="0" distB="0" distL="0" distR="0" wp14:anchorId="26E7DE21" wp14:editId="60B5A9BB">
             <wp:extent cx="1954604" cy="2001328"/>
@@ -1778,7 +2017,7 @@
                     <pic:cNvPicPr/>
                   </pic:nvPicPr>
                   <pic:blipFill>
-                    <a:blip r:embed="rId18"/>
+                    <a:blip r:embed="rId20"/>
                     <a:stretch>
                       <a:fillRect/>
                     </a:stretch>
@@ -1798,6 +2037,8 @@
           </wp:inline>
         </w:drawing>
       </w:r>
+      <w:bookmarkStart w:id="7" w:name="_GoBack"/>
+      <w:bookmarkEnd w:id="7"/>
     </w:p>
     <w:p>
       <w:r>
@@ -1809,7 +2050,6 @@
         <w:rPr>
           <w:noProof/>
         </w:rPr>
-        <w:lastRenderedPageBreak/>
         <w:drawing>
           <wp:inline distT="0" distB="0" distL="0" distR="0" wp14:anchorId="220A2B6C" wp14:editId="7B308B86">
             <wp:extent cx="2105025" cy="933450"/>
@@ -1826,7 +2066,7 @@
                     <pic:cNvPicPr/>
                   </pic:nvPicPr>
                   <pic:blipFill>
-                    <a:blip r:embed="rId19"/>
+                    <a:blip r:embed="rId21"/>
                     <a:stretch>
                       <a:fillRect/>
                     </a:stretch>
@@ -1868,7 +2108,7 @@
                     <pic:cNvPicPr/>
                   </pic:nvPicPr>
                   <pic:blipFill>
-                    <a:blip r:embed="rId20"/>
+                    <a:blip r:embed="rId22"/>
                     <a:stretch>
                       <a:fillRect/>
                     </a:stretch>
@@ -1915,7 +2155,7 @@
                     <pic:cNvPicPr/>
                   </pic:nvPicPr>
                   <pic:blipFill>
-                    <a:blip r:embed="rId21"/>
+                    <a:blip r:embed="rId23"/>
                     <a:stretch>
                       <a:fillRect/>
                     </a:stretch>
@@ -1958,7 +2198,7 @@
       <w:r>
         <w:t xml:space="preserve">Commit logs can be found </w:t>
       </w:r>
-      <w:hyperlink r:id="rId22" w:history="1">
+      <w:hyperlink r:id="rId24" w:history="1">
         <w:r>
           <w:rPr>
             <w:rStyle w:val="Hyperlink"/>
@@ -2016,6 +2256,7 @@
     </w:p>
     <w:p>
       <w:r>
+        <w:lastRenderedPageBreak/>
         <w:t xml:space="preserve">H1: True </w:t>
       </w:r>
     </w:p>
@@ -2025,7 +2266,7 @@
       </w:r>
     </w:p>
     <w:p>
-      <w:hyperlink r:id="rId23" w:history="1">
+      <w:hyperlink r:id="rId25" w:history="1">
         <w:r>
           <w:rPr>
             <w:rStyle w:val="Hyperlink"/>
@@ -2042,7 +2283,6 @@
         <w:rPr>
           <w:noProof/>
         </w:rPr>
-        <w:lastRenderedPageBreak/>
         <w:drawing>
           <wp:inline distT="0" distB="0" distL="0" distR="0" wp14:anchorId="20EDE96B" wp14:editId="45C2C179">
             <wp:extent cx="1562100" cy="2473752"/>
@@ -2059,7 +2299,7 @@
                     <pic:cNvPicPr/>
                   </pic:nvPicPr>
                   <pic:blipFill>
-                    <a:blip r:embed="rId24"/>
+                    <a:blip r:embed="rId26"/>
                     <a:stretch>
                       <a:fillRect/>
                     </a:stretch>
@@ -2214,7 +2454,7 @@
                     <pic:cNvPicPr/>
                   </pic:nvPicPr>
                   <pic:blipFill>
-                    <a:blip r:embed="rId25"/>
+                    <a:blip r:embed="rId27"/>
                     <a:stretch>
                       <a:fillRect/>
                     </a:stretch>
@@ -2261,7 +2501,7 @@
                     <pic:cNvPicPr/>
                   </pic:nvPicPr>
                   <pic:blipFill>
-                    <a:blip r:embed="rId26"/>
+                    <a:blip r:embed="rId28"/>
                     <a:stretch>
                       <a:fillRect/>
                     </a:stretch>
@@ -2303,7 +2543,7 @@
                     <pic:cNvPicPr/>
                   </pic:nvPicPr>
                   <pic:blipFill>
-                    <a:blip r:embed="rId27"/>
+                    <a:blip r:embed="rId29"/>
                     <a:stretch>
                       <a:fillRect/>
                     </a:stretch>
@@ -2326,11 +2566,12 @@
     </w:p>
     <w:p>
       <w:r>
+        <w:lastRenderedPageBreak/>
         <w:t>Commit logs:</w:t>
       </w:r>
     </w:p>
     <w:p>
-      <w:hyperlink r:id="rId28" w:history="1">
+      <w:hyperlink r:id="rId30" w:history="1">
         <w:r>
           <w:rPr>
             <w:rStyle w:val="Hyperlink"/>
@@ -2347,7 +2588,6 @@
         <w:rPr>
           <w:noProof/>
         </w:rPr>
-        <w:lastRenderedPageBreak/>
         <w:drawing>
           <wp:inline distT="0" distB="0" distL="0" distR="0" wp14:anchorId="2380ADB4" wp14:editId="69729622">
             <wp:extent cx="5486400" cy="2913380"/>
@@ -2364,7 +2604,7 @@
                     <pic:cNvPicPr/>
                   </pic:nvPicPr>
                   <pic:blipFill>
-                    <a:blip r:embed="rId29"/>
+                    <a:blip r:embed="rId31"/>
                     <a:stretch>
                       <a:fillRect/>
                     </a:stretch>
@@ -2511,7 +2751,7 @@
                     <pic:cNvPicPr/>
                   </pic:nvPicPr>
                   <pic:blipFill>
-                    <a:blip r:embed="rId30"/>
+                    <a:blip r:embed="rId32"/>
                     <a:stretch>
                       <a:fillRect/>
                     </a:stretch>
@@ -2567,7 +2807,7 @@
                     <pic:cNvPicPr/>
                   </pic:nvPicPr>
                   <pic:blipFill>
-                    <a:blip r:embed="rId31"/>
+                    <a:blip r:embed="rId33"/>
                     <a:stretch>
                       <a:fillRect/>
                     </a:stretch>
@@ -2609,7 +2849,7 @@
                     <pic:cNvPicPr/>
                   </pic:nvPicPr>
                   <pic:blipFill>
-                    <a:blip r:embed="rId32"/>
+                    <a:blip r:embed="rId34"/>
                     <a:stretch>
                       <a:fillRect/>
                     </a:stretch>
@@ -2636,7 +2876,7 @@
       </w:r>
     </w:p>
     <w:p>
-      <w:hyperlink r:id="rId33" w:history="1">
+      <w:hyperlink r:id="rId35" w:history="1">
         <w:r>
           <w:rPr>
             <w:rStyle w:val="Hyperlink"/>
@@ -2670,7 +2910,7 @@
                     <pic:cNvPicPr/>
                   </pic:nvPicPr>
                   <pic:blipFill>
-                    <a:blip r:embed="rId34"/>
+                    <a:blip r:embed="rId36"/>
                     <a:stretch>
                       <a:fillRect/>
                     </a:stretch>
@@ -2790,7 +3030,7 @@
                     <pic:cNvPicPr/>
                   </pic:nvPicPr>
                   <pic:blipFill>
-                    <a:blip r:embed="rId35"/>
+                    <a:blip r:embed="rId37"/>
                     <a:stretch>
                       <a:fillRect/>
                     </a:stretch>
@@ -2817,7 +3057,7 @@
       </w:r>
     </w:p>
     <w:p>
-      <w:hyperlink r:id="rId36" w:history="1">
+      <w:hyperlink r:id="rId38" w:history="1">
         <w:r>
           <w:rPr>
             <w:rStyle w:val="Hyperlink"/>
@@ -2944,7 +3184,7 @@
                     <pic:cNvPicPr/>
                   </pic:nvPicPr>
                   <pic:blipFill>
-                    <a:blip r:embed="rId37"/>
+                    <a:blip r:embed="rId39"/>
                     <a:stretch>
                       <a:fillRect/>
                     </a:stretch>
@@ -2971,7 +3211,7 @@
       </w:r>
     </w:p>
     <w:p>
-      <w:hyperlink r:id="rId38" w:history="1">
+      <w:hyperlink r:id="rId40" w:history="1">
         <w:r>
           <w:rPr>
             <w:rStyle w:val="Hyperlink"/>
@@ -3004,7 +3244,7 @@
                     <pic:cNvPicPr/>
                   </pic:nvPicPr>
                   <pic:blipFill>
-                    <a:blip r:embed="rId39"/>
+                    <a:blip r:embed="rId41"/>
                     <a:stretch>
                       <a:fillRect/>
                     </a:stretch>
@@ -3124,7 +3364,7 @@
                     <pic:cNvPicPr/>
                   </pic:nvPicPr>
                   <pic:blipFill>
-                    <a:blip r:embed="rId40"/>
+                    <a:blip r:embed="rId42"/>
                     <a:stretch>
                       <a:fillRect/>
                     </a:stretch>
@@ -3166,7 +3406,7 @@
                     <pic:cNvPicPr/>
                   </pic:nvPicPr>
                   <pic:blipFill>
-                    <a:blip r:embed="rId41"/>
+                    <a:blip r:embed="rId43"/>
                     <a:stretch>
                       <a:fillRect/>
                     </a:stretch>
@@ -3193,7 +3433,7 @@
       </w:r>
     </w:p>
     <w:p>
-      <w:hyperlink r:id="rId42" w:history="1">
+      <w:hyperlink r:id="rId44" w:history="1">
         <w:r>
           <w:rPr>
             <w:rStyle w:val="Hyperlink"/>
@@ -3223,7 +3463,7 @@
                     <pic:cNvPicPr/>
                   </pic:nvPicPr>
                   <pic:blipFill>
-                    <a:blip r:embed="rId43"/>
+                    <a:blip r:embed="rId45"/>
                     <a:stretch>
                       <a:fillRect/>
                     </a:stretch>
@@ -3502,7 +3742,7 @@
                     <pic:cNvPicPr/>
                   </pic:nvPicPr>
                   <pic:blipFill>
-                    <a:blip r:embed="rId44"/>
+                    <a:blip r:embed="rId46"/>
                     <a:stretch>
                       <a:fillRect/>
                     </a:stretch>
@@ -3529,7 +3769,7 @@
       </w:r>
     </w:p>
     <w:p>
-      <w:hyperlink r:id="rId45" w:history="1">
+      <w:hyperlink r:id="rId47" w:history="1">
         <w:r>
           <w:rPr>
             <w:rStyle w:val="Hyperlink"/>
@@ -3562,7 +3802,7 @@
                     <pic:cNvPicPr/>
                   </pic:nvPicPr>
                   <pic:blipFill>
-                    <a:blip r:embed="rId46"/>
+                    <a:blip r:embed="rId48"/>
                     <a:stretch>
                       <a:fillRect/>
                     </a:stretch>
@@ -3800,7 +4040,7 @@
                     <pic:cNvPicPr/>
                   </pic:nvPicPr>
                   <pic:blipFill>
-                    <a:blip r:embed="rId47"/>
+                    <a:blip r:embed="rId49"/>
                     <a:stretch>
                       <a:fillRect/>
                     </a:stretch>
@@ -3842,7 +4082,7 @@
                     <pic:cNvPicPr/>
                   </pic:nvPicPr>
                   <pic:blipFill>
-                    <a:blip r:embed="rId48"/>
+                    <a:blip r:embed="rId50"/>
                     <a:stretch>
                       <a:fillRect/>
                     </a:stretch>
@@ -3869,12 +4109,24 @@
       </w:r>
     </w:p>
     <w:p>
-      <w:hyperlink r:id="rId49" w:history="1">
+      <w:hyperlink r:id="rId51" w:history="1">
         <w:r>
           <w:rPr>
             <w:rStyle w:val="Hyperlink"/>
           </w:rPr>
-          <w:t>https://github.com/TitanSri/ITC205---A4/commit/6bd8468dea19d460d07342ab9b1a0b8e15921144</w:t>
+          <w:t>https://github.com/TitanSri/ITC205---A4/commit/6bd8468dea19d460</w:t>
+        </w:r>
+        <w:r>
+          <w:rPr>
+            <w:rStyle w:val="Hyperlink"/>
+          </w:rPr>
+          <w:t>d</w:t>
+        </w:r>
+        <w:r>
+          <w:rPr>
+            <w:rStyle w:val="Hyperlink"/>
+          </w:rPr>
+          <w:t>07342ab9b1a0b8e15921144</w:t>
         </w:r>
       </w:hyperlink>
     </w:p>
@@ -3899,7 +4151,7 @@
                     <pic:cNvPicPr/>
                   </pic:nvPicPr>
                   <pic:blipFill>
-                    <a:blip r:embed="rId50"/>
+                    <a:blip r:embed="rId52"/>
                     <a:stretch>
                       <a:fillRect/>
                     </a:stretch>
@@ -3919,14 +4171,12 @@
           </wp:inline>
         </w:drawing>
       </w:r>
-      <w:bookmarkStart w:id="7" w:name="_GoBack"/>
-      <w:bookmarkEnd w:id="7"/>
     </w:p>
     <w:sectPr>
-      <w:headerReference w:type="even" r:id="rId51"/>
-      <w:headerReference w:type="default" r:id="rId52"/>
-      <w:footerReference w:type="even" r:id="rId53"/>
-      <w:footerReference w:type="default" r:id="rId54"/>
+      <w:headerReference w:type="even" r:id="rId53"/>
+      <w:headerReference w:type="default" r:id="rId54"/>
+      <w:footerReference w:type="even" r:id="rId55"/>
+      <w:footerReference w:type="default" r:id="rId56"/>
       <w:pgSz w:w="12240" w:h="15840" w:code="1"/>
       <w:pgMar w:top="1800" w:right="1800" w:bottom="1440" w:left="1800" w:header="720" w:footer="720" w:gutter="0"/>
       <w:cols w:space="720"/>

</xml_diff>